<commit_message>
menu and home page
</commit_message>
<xml_diff>
--- a/ContainerStar/ContainerStar/ContainerStarWeb/App_Data/InvoiceFile.docx
+++ b/ContainerStar/ContainerStar/ContainerStarWeb/App_Data/InvoiceFile.docx
@@ -536,6 +536,9 @@
             <w:tcW w:w="1407" w:type="dxa"/>
           </w:tcPr>
           <w:p>
+            <w:pPr>
+              <w:jc w:val="right"/>
+            </w:pPr>
             <w:r>
               <w:t>#ContainerPrice</w:t>
             </w:r>
@@ -577,6 +580,9 @@
             </w:tcBorders>
           </w:tcPr>
           <w:p>
+            <w:pPr>
+              <w:jc w:val="right"/>
+            </w:pPr>
             <w:r>
               <w:t>#DiscountValue</w:t>
             </w:r>
@@ -621,23 +627,24 @@
             </w:tcBorders>
           </w:tcPr>
           <w:p>
-            <w:r>
-              <w:t>#AdditionalCostPrice</w:t>
-            </w:r>
-          </w:p>
-        </w:tc>
-      </w:tr>
-      <w:tr>
-        <w:tc>
-          <w:tcPr>
-            <w:tcW w:w="6946" w:type="dxa"/>
-          </w:tcPr>
-          <w:p>
             <w:pPr>
               <w:jc w:val="right"/>
             </w:pPr>
-            <w:bookmarkStart w:id="0" w:name="_GoBack"/>
-            <w:bookmarkEnd w:id="0"/>
+            <w:r>
+              <w:t>#AdditionalCostPrice</w:t>
+            </w:r>
+          </w:p>
+        </w:tc>
+      </w:tr>
+      <w:tr>
+        <w:tc>
+          <w:tcPr>
+            <w:tcW w:w="6946" w:type="dxa"/>
+          </w:tcPr>
+          <w:p>
+            <w:pPr>
+              <w:jc w:val="right"/>
+            </w:pPr>
           </w:p>
         </w:tc>
         <w:tc>
@@ -663,6 +670,9 @@
             </w:tcBorders>
           </w:tcPr>
           <w:p>
+            <w:pPr>
+              <w:jc w:val="right"/>
+            </w:pPr>
             <w:r>
               <w:t>#PriceWithoutTax</w:t>
             </w:r>
@@ -706,6 +716,9 @@
             </w:tcBorders>
           </w:tcPr>
           <w:p>
+            <w:pPr>
+              <w:jc w:val="right"/>
+            </w:pPr>
             <w:r>
               <w:t>#TaxValue</w:t>
             </w:r>
@@ -749,6 +762,9 @@
             </w:tcBorders>
           </w:tcPr>
           <w:p>
+            <w:pPr>
+              <w:jc w:val="right"/>
+            </w:pPr>
             <w:r>
               <w:t>#TotalPrice</w:t>
             </w:r>
@@ -796,7 +812,12 @@
               <w:t xml:space="preserve">mit Lastschrift von der uns angegebenen Bankverbindung: </w:t>
             </w:r>
             <w:r>
-              <w:t>IBAN: #IBAN, BIC:</w:t>
+              <w:t>IBAN: #</w:t>
+            </w:r>
+            <w:bookmarkStart w:id="0" w:name="_GoBack"/>
+            <w:bookmarkEnd w:id="0"/>
+            <w:r>
+              <w:t>IBAN, BIC:</w:t>
             </w:r>
             <w:r>
               <w:t xml:space="preserve"> </w:t>

</xml_diff>

<commit_message>
total price for main positions and search auto debit entry invoices
</commit_message>
<xml_diff>
--- a/ContainerStar/ContainerStar/ContainerStarWeb/App_Data/InvoiceFile.docx
+++ b/ContainerStar/ContainerStar/ContainerStarWeb/App_Data/InvoiceFile.docx
@@ -474,12 +474,8 @@
               </w:rPr>
               <w:t>#RentPeriod</w:t>
             </w:r>
-            <w:r>
-              <w:rPr>
-                <w:lang w:val="en-US"/>
-              </w:rPr>
-              <w:t xml:space="preserve"> </w:t>
-            </w:r>
+            <w:bookmarkStart w:id="0" w:name="_GoBack"/>
+            <w:bookmarkEnd w:id="0"/>
           </w:p>
         </w:tc>
       </w:tr>
@@ -554,9 +550,6 @@
             <w:pPr>
               <w:jc w:val="right"/>
             </w:pPr>
-            <w:r>
-              <w:t>#DiscountText</w:t>
-            </w:r>
           </w:p>
         </w:tc>
         <w:tc>
@@ -576,6 +569,58 @@
           <w:tcPr>
             <w:tcW w:w="1407" w:type="dxa"/>
             <w:tcBorders>
+              <w:bottom w:val="single" w:sz="4" w:space="0" w:color="auto"/>
+            </w:tcBorders>
+          </w:tcPr>
+          <w:p>
+            <w:pPr>
+              <w:jc w:val="right"/>
+              <w:rPr>
+                <w:lang w:val="en-US"/>
+              </w:rPr>
+            </w:pPr>
+            <w:r>
+              <w:rPr>
+                <w:lang w:val="en-US"/>
+              </w:rPr>
+              <w:t>#TotalPriceWithoutDiscount</w:t>
+            </w:r>
+          </w:p>
+        </w:tc>
+      </w:tr>
+      <w:tr>
+        <w:tc>
+          <w:tcPr>
+            <w:tcW w:w="6946" w:type="dxa"/>
+          </w:tcPr>
+          <w:p>
+            <w:pPr>
+              <w:jc w:val="right"/>
+            </w:pPr>
+            <w:r>
+              <w:t>#DiscountText</w:t>
+            </w:r>
+          </w:p>
+        </w:tc>
+        <w:tc>
+          <w:tcPr>
+            <w:tcW w:w="709" w:type="dxa"/>
+            <w:tcBorders>
+              <w:top w:val="single" w:sz="4" w:space="0" w:color="auto"/>
+              <w:bottom w:val="single" w:sz="4" w:space="0" w:color="auto"/>
+            </w:tcBorders>
+          </w:tcPr>
+          <w:p>
+            <w:r>
+              <w:t>EUR</w:t>
+            </w:r>
+          </w:p>
+        </w:tc>
+        <w:tc>
+          <w:tcPr>
+            <w:tcW w:w="1407" w:type="dxa"/>
+            <w:tcBorders>
+              <w:top w:val="single" w:sz="4" w:space="0" w:color="auto"/>
               <w:bottom w:val="single" w:sz="4" w:space="0" w:color="auto"/>
             </w:tcBorders>
           </w:tcPr>
@@ -814,8 +859,6 @@
             <w:r>
               <w:t>IBAN: #IBAN</w:t>
             </w:r>
-            <w:bookmarkStart w:id="0" w:name="_GoBack"/>
-            <w:bookmarkEnd w:id="0"/>
             <w:r>
               <w:t>, BIC:</w:t>
             </w:r>
@@ -1000,6 +1043,7 @@
               <w:szCs w:val="16"/>
             </w:rPr>
           </w:pPr>
+          <w:proofErr w:type="spellStart"/>
           <w:r>
             <w:rPr>
               <w:rFonts w:ascii="Arial" w:hAnsi="Arial" w:cs="Arial"/>
@@ -1007,7 +1051,17 @@
               <w:szCs w:val="16"/>
               <w:lang w:val="en-US"/>
             </w:rPr>
-            <w:t>Stadtsparkasse M</w:t>
+            <w:t>Stadtsparkasse</w:t>
+          </w:r>
+          <w:proofErr w:type="spellEnd"/>
+          <w:r>
+            <w:rPr>
+              <w:rFonts w:ascii="Arial" w:hAnsi="Arial" w:cs="Arial"/>
+              <w:sz w:val="16"/>
+              <w:szCs w:val="16"/>
+              <w:lang w:val="en-US"/>
+            </w:rPr>
+            <w:t xml:space="preserve"> M</w:t>
           </w:r>
           <w:r>
             <w:rPr>
@@ -1036,6 +1090,7 @@
               <w:lang w:val="en-US"/>
             </w:rPr>
           </w:pPr>
+          <w:proofErr w:type="spellStart"/>
           <w:r>
             <w:rPr>
               <w:rFonts w:ascii="Arial" w:hAnsi="Arial" w:cs="Arial"/>
@@ -1043,8 +1098,49 @@
               <w:szCs w:val="16"/>
               <w:lang w:val="en-US"/>
             </w:rPr>
-            <w:t>Kommanditgesellschaft Sitz Hebertshausen</w:t>
+            <w:t>Kommanditgesellschaft</w:t>
           </w:r>
+          <w:proofErr w:type="spellEnd"/>
+          <w:r>
+            <w:rPr>
+              <w:rFonts w:ascii="Arial" w:hAnsi="Arial" w:cs="Arial"/>
+              <w:sz w:val="16"/>
+              <w:szCs w:val="16"/>
+              <w:lang w:val="en-US"/>
+            </w:rPr>
+            <w:t xml:space="preserve"> </w:t>
+          </w:r>
+          <w:proofErr w:type="spellStart"/>
+          <w:r>
+            <w:rPr>
+              <w:rFonts w:ascii="Arial" w:hAnsi="Arial" w:cs="Arial"/>
+              <w:sz w:val="16"/>
+              <w:szCs w:val="16"/>
+              <w:lang w:val="en-US"/>
+            </w:rPr>
+            <w:t>Sitz</w:t>
+          </w:r>
+          <w:proofErr w:type="spellEnd"/>
+          <w:r>
+            <w:rPr>
+              <w:rFonts w:ascii="Arial" w:hAnsi="Arial" w:cs="Arial"/>
+              <w:sz w:val="16"/>
+              <w:szCs w:val="16"/>
+              <w:lang w:val="en-US"/>
+            </w:rPr>
+            <w:t xml:space="preserve"> </w:t>
+          </w:r>
+          <w:proofErr w:type="spellStart"/>
+          <w:r>
+            <w:rPr>
+              <w:rFonts w:ascii="Arial" w:hAnsi="Arial" w:cs="Arial"/>
+              <w:sz w:val="16"/>
+              <w:szCs w:val="16"/>
+              <w:lang w:val="en-US"/>
+            </w:rPr>
+            <w:t>Hebertshausen</w:t>
+          </w:r>
+          <w:proofErr w:type="spellEnd"/>
         </w:p>
       </w:tc>
     </w:tr>
@@ -1065,6 +1161,7 @@
               <w:szCs w:val="16"/>
             </w:rPr>
           </w:pPr>
+          <w:proofErr w:type="spellStart"/>
           <w:r>
             <w:rPr>
               <w:rFonts w:ascii="Arial" w:hAnsi="Arial" w:cs="Arial"/>
@@ -1074,6 +1171,7 @@
             </w:rPr>
             <w:t>Torstra</w:t>
           </w:r>
+          <w:proofErr w:type="spellEnd"/>
           <w:r>
             <w:rPr>
               <w:rFonts w:ascii="Arial" w:hAnsi="Arial" w:cs="Arial"/>
@@ -1612,14 +1710,52 @@
         <w:lang w:val="en-GB"/>
       </w:rPr>
     </w:pPr>
+    <w:proofErr w:type="spellStart"/>
     <w:r>
       <w:rPr>
         <w:sz w:val="18"/>
         <w:szCs w:val="18"/>
         <w:lang w:val="en-GB"/>
       </w:rPr>
-      <w:t>Torstraße 23,  85241 Hebertshausen</w:t>
+      <w:t>Torstraße</w:t>
     </w:r>
+    <w:proofErr w:type="spellEnd"/>
+    <w:r>
+      <w:rPr>
+        <w:sz w:val="18"/>
+        <w:szCs w:val="18"/>
+        <w:lang w:val="en-GB"/>
+      </w:rPr>
+      <w:t xml:space="preserve"> 23</w:t>
+    </w:r>
+    <w:proofErr w:type="gramStart"/>
+    <w:r>
+      <w:rPr>
+        <w:sz w:val="18"/>
+        <w:szCs w:val="18"/>
+        <w:lang w:val="en-GB"/>
+      </w:rPr>
+      <w:t>,  85241</w:t>
+    </w:r>
+    <w:proofErr w:type="gramEnd"/>
+    <w:r>
+      <w:rPr>
+        <w:sz w:val="18"/>
+        <w:szCs w:val="18"/>
+        <w:lang w:val="en-GB"/>
+      </w:rPr>
+      <w:t xml:space="preserve"> </w:t>
+    </w:r>
+    <w:proofErr w:type="spellStart"/>
+    <w:r>
+      <w:rPr>
+        <w:sz w:val="18"/>
+        <w:szCs w:val="18"/>
+        <w:lang w:val="en-GB"/>
+      </w:rPr>
+      <w:t>Hebertshausen</w:t>
+    </w:r>
+    <w:proofErr w:type="spellEnd"/>
   </w:p>
   <w:p>
     <w:pPr>
@@ -1634,7 +1770,25 @@
         <w:szCs w:val="18"/>
         <w:lang w:val="en-GB"/>
       </w:rPr>
-      <w:t>TEL 08131/335433  -  FAX 08131/277130</w:t>
+      <w:t>TEL 08131/</w:t>
+    </w:r>
+    <w:proofErr w:type="gramStart"/>
+    <w:r>
+      <w:rPr>
+        <w:sz w:val="18"/>
+        <w:szCs w:val="18"/>
+        <w:lang w:val="en-GB"/>
+      </w:rPr>
+      <w:t>335433  -</w:t>
+    </w:r>
+    <w:proofErr w:type="gramEnd"/>
+    <w:r>
+      <w:rPr>
+        <w:sz w:val="18"/>
+        <w:szCs w:val="18"/>
+        <w:lang w:val="en-GB"/>
+      </w:rPr>
+      <w:t xml:space="preserve">  FAX 08131/277130</w:t>
     </w:r>
   </w:p>
 </w:hdr>

</xml_diff>

<commit_message>
pay due date in invoice
</commit_message>
<xml_diff>
--- a/ContainerStar/ContainerStar/ContainerStarWeb/App_Data/InvoiceFile.docx
+++ b/ContainerStar/ContainerStar/ContainerStarWeb/App_Data/InvoiceFile.docx
@@ -474,8 +474,6 @@
               </w:rPr>
               <w:t>#RentPeriod</w:t>
             </w:r>
-            <w:bookmarkStart w:id="0" w:name="_GoBack"/>
-            <w:bookmarkEnd w:id="0"/>
           </w:p>
         </w:tc>
       </w:tr>
@@ -878,10 +876,10 @@
           </w:tcPr>
           <w:p>
             <w:r>
-              <w:t>Zahlung: innerhalb 10 Tagen ab Rechnungsdatum rein netto. Bei Überweisung bitte Beleg-Nummer und Kunden-Nummer angeben</w:t>
-            </w:r>
-            <w:r>
-              <w:t xml:space="preserve"> #PayCash</w:t>
+              <w:t xml:space="preserve">Zahlung: innerhalb #PayCashInterval </w:t>
+            </w:r>
+            <w:r>
+              <w:t>ab Rechnungsdatum rein netto. Bei Überweisung bitte Beleg-Nummer und Kunden-Nummer angeben</w:t>
             </w:r>
           </w:p>
         </w:tc>
@@ -893,16 +891,18 @@
           </w:tcPr>
           <w:p>
             <w:r>
-              <w:t xml:space="preserve">Zahlung: 75% der Gesamtsumme bis“ </w:t>
-            </w:r>
-            <w:r>
-              <w:t>Datum</w:t>
-            </w:r>
-            <w:r>
-              <w:t>(wird vom Anweder manuell in der Datei eingetragen) rein netto. 25% der Gesamtsumme nach Lieferung rein netto. Bei Überweisung bitte Beleg-Nummer und Kunden-Nummer angeben. Die o.a. Container bleiben bis zur vollständigen Bezahlung Eigentum der WERNER OTTL GmbH &amp; Co. KG, Container-Service</w:t>
-            </w:r>
-            <w:r>
-              <w:t xml:space="preserve"> #SellOrderOwnershipMessage</w:t>
+              <w:t xml:space="preserve">Zahlung: </w:t>
+            </w:r>
+            <w:r>
+              <w:t>#PayParts</w:t>
+            </w:r>
+            <w:bookmarkStart w:id="0" w:name="_GoBack"/>
+            <w:bookmarkEnd w:id="0"/>
+            <w:r>
+              <w:t xml:space="preserve"> </w:t>
+            </w:r>
+            <w:r>
+              <w:t>Bei Überweisung bitte Beleg-Nummer und Kunden-Nummer angeben. Die o.a. Container bleiben bis zur vollständigen Bezahlung Eigentum der WERNER OTTL GmbH &amp; Co. KG, Container-Service</w:t>
             </w:r>
           </w:p>
         </w:tc>

</xml_diff>